<commit_message>
updated class diagram for player and environment package
</commit_message>
<xml_diff>
--- a/docs/Assignment 3 docs/Class diagram Assignment 3.docx
+++ b/docs/Assignment 3 docs/Class diagram Assignment 3.docx
@@ -14,7 +14,14 @@
       </w:r>
       <w:r>
         <w:tab/>
-        <w:t xml:space="preserve">dinosaurs package </w:t>
+      </w:r>
+      <w:proofErr w:type="gramStart"/>
+      <w:r>
+        <w:t>dinosaurs</w:t>
+      </w:r>
+      <w:proofErr w:type="gramEnd"/>
+      <w:r>
+        <w:t xml:space="preserve"> package </w:t>
       </w:r>
     </w:p>
     <w:p>
@@ -597,7 +604,15 @@
       </w:pPr>
       <w:r>
         <w:lastRenderedPageBreak/>
-        <w:t xml:space="preserve">Class Diagram –  attack package </w:t>
+        <w:t xml:space="preserve">Class Diagram </w:t>
+      </w:r>
+      <w:proofErr w:type="gramStart"/>
+      <w:r>
+        <w:t>–  attack</w:t>
+      </w:r>
+      <w:proofErr w:type="gramEnd"/>
+      <w:r>
+        <w:t xml:space="preserve"> package </w:t>
       </w:r>
     </w:p>
     <w:p>
@@ -842,11 +857,13 @@
       </w:pPr>
       <w:r>
         <w:lastRenderedPageBreak/>
-        <w:t xml:space="preserve">Class Diagram –  </w:t>
-      </w:r>
-      <w:r>
-        <w:t>drinking</w:t>
-      </w:r>
+        <w:t xml:space="preserve">Class Diagram </w:t>
+      </w:r>
+      <w:proofErr w:type="gramStart"/>
+      <w:r>
+        <w:t>–  drinking</w:t>
+      </w:r>
+      <w:proofErr w:type="gramEnd"/>
       <w:r>
         <w:t xml:space="preserve"> package </w:t>
       </w:r>
@@ -1022,15 +1039,6 @@
       </w:pPr>
       <w:r>
         <w:lastRenderedPageBreak/>
-        <w:t xml:space="preserve"> </w:t>
-      </w:r>
-    </w:p>
-    <w:p>
-      <w:pPr>
-        <w:spacing w:after="0"/>
-        <w:ind w:left="0" w:firstLine="0"/>
-      </w:pPr>
-      <w:r>
         <w:t xml:space="preserve">Class Diagram – </w:t>
       </w:r>
       <w:r>
@@ -1056,24 +1064,18 @@
           <w:noProof/>
         </w:rPr>
         <w:drawing>
-          <wp:anchor distT="0" distB="0" distL="114300" distR="114300" simplePos="0" relativeHeight="251660288" behindDoc="0" locked="0" layoutInCell="1" allowOverlap="1" wp14:anchorId="484320DD" wp14:editId="5880FA6B">
-            <wp:simplePos x="0" y="0"/>
-            <wp:positionH relativeFrom="column">
-              <wp:posOffset>1737511</wp:posOffset>
-            </wp:positionH>
-            <wp:positionV relativeFrom="paragraph">
-              <wp:posOffset>8626</wp:posOffset>
-            </wp:positionV>
-            <wp:extent cx="5707380" cy="5372735"/>
-            <wp:effectExtent l="0" t="0" r="7620" b="0"/>
-            <wp:wrapNone/>
-            <wp:docPr id="74" name="Picture 74"/>
-            <wp:cNvGraphicFramePr/>
+          <wp:inline distT="0" distB="0" distL="0" distR="0" wp14:anchorId="07DF8459" wp14:editId="1F1348CD">
+            <wp:extent cx="7445829" cy="4615180"/>
+            <wp:effectExtent l="0" t="0" r="3175" b="0"/>
+            <wp:docPr id="1" name="Picture 1"/>
+            <wp:cNvGraphicFramePr>
+              <a:graphicFrameLocks xmlns:a="http://schemas.openxmlformats.org/drawingml/2006/main" noChangeAspect="1"/>
+            </wp:cNvGraphicFramePr>
             <a:graphic xmlns:a="http://schemas.openxmlformats.org/drawingml/2006/main">
               <a:graphicData uri="http://schemas.openxmlformats.org/drawingml/2006/picture">
                 <pic:pic xmlns:pic="http://schemas.openxmlformats.org/drawingml/2006/picture">
                   <pic:nvPicPr>
-                    <pic:cNvPr id="74" name="Picture 74"/>
+                    <pic:cNvPr id="1" name="Picture 1"/>
                     <pic:cNvPicPr/>
                   </pic:nvPicPr>
                   <pic:blipFill>
@@ -1091,7 +1093,7 @@
                   <pic:spPr>
                     <a:xfrm>
                       <a:off x="0" y="0"/>
-                      <a:ext cx="5707380" cy="5372735"/>
+                      <a:ext cx="7455580" cy="4621224"/>
                     </a:xfrm>
                     <a:prstGeom prst="rect">
                       <a:avLst/>
@@ -1100,134 +1102,45 @@
                 </pic:pic>
               </a:graphicData>
             </a:graphic>
-          </wp:anchor>
+          </wp:inline>
         </w:drawing>
       </w:r>
     </w:p>
     <w:p>
       <w:pPr>
-        <w:ind w:left="1454"/>
-      </w:pPr>
-    </w:p>
-    <w:p>
-      <w:pPr>
-        <w:ind w:left="1454"/>
-      </w:pPr>
-    </w:p>
-    <w:p>
-      <w:pPr>
-        <w:ind w:left="1454"/>
-      </w:pPr>
-    </w:p>
-    <w:p>
-      <w:pPr>
-        <w:ind w:left="1454"/>
-      </w:pPr>
-    </w:p>
-    <w:p>
-      <w:pPr>
-        <w:ind w:left="1454"/>
-      </w:pPr>
-    </w:p>
-    <w:p>
-      <w:pPr>
-        <w:ind w:left="1454"/>
-      </w:pPr>
-    </w:p>
-    <w:p>
-      <w:pPr>
-        <w:ind w:left="1454"/>
-      </w:pPr>
-    </w:p>
-    <w:p>
-      <w:pPr>
-        <w:ind w:left="1454"/>
-      </w:pPr>
-    </w:p>
-    <w:p>
-      <w:pPr>
-        <w:ind w:left="1454"/>
-      </w:pPr>
-    </w:p>
-    <w:p>
-      <w:pPr>
-        <w:ind w:left="1454"/>
-      </w:pPr>
-    </w:p>
-    <w:p>
-      <w:pPr>
-        <w:ind w:left="1454"/>
-      </w:pPr>
-    </w:p>
-    <w:p>
-      <w:pPr>
-        <w:ind w:left="1454"/>
-      </w:pPr>
-    </w:p>
-    <w:p>
-      <w:pPr>
-        <w:ind w:left="1454"/>
-      </w:pPr>
-    </w:p>
-    <w:p>
-      <w:pPr>
-        <w:ind w:left="1454"/>
-      </w:pPr>
-    </w:p>
-    <w:p>
-      <w:pPr>
-        <w:ind w:left="1454"/>
-      </w:pPr>
-    </w:p>
-    <w:p>
-      <w:pPr>
-        <w:ind w:left="1454"/>
-      </w:pPr>
-    </w:p>
-    <w:p>
-      <w:pPr>
-        <w:ind w:left="1454"/>
-      </w:pPr>
-    </w:p>
-    <w:p>
-      <w:pPr>
-        <w:ind w:left="1454"/>
-      </w:pPr>
-    </w:p>
-    <w:p>
-      <w:pPr>
-        <w:ind w:left="1454"/>
-      </w:pPr>
-    </w:p>
-    <w:p>
-      <w:r>
+        <w:ind w:left="0" w:firstLine="0"/>
+      </w:pPr>
+    </w:p>
+    <w:p>
+      <w:pPr>
+        <w:ind w:left="0" w:firstLine="0"/>
+      </w:pPr>
+      <w:r>
+        <w:lastRenderedPageBreak/>
         <w:t xml:space="preserve">Class Diagram - player package </w:t>
       </w:r>
     </w:p>
     <w:p>
+      <w:pPr>
+        <w:jc w:val="center"/>
+      </w:pPr>
       <w:r>
         <w:rPr>
           <w:noProof/>
         </w:rPr>
         <w:drawing>
-          <wp:anchor distT="0" distB="0" distL="114300" distR="114300" simplePos="0" relativeHeight="251661312" behindDoc="0" locked="0" layoutInCell="1" allowOverlap="1" wp14:anchorId="03687CD5" wp14:editId="573069DA">
-            <wp:simplePos x="0" y="0"/>
-            <wp:positionH relativeFrom="page">
-              <wp:align>center</wp:align>
-            </wp:positionH>
-            <wp:positionV relativeFrom="paragraph">
-              <wp:posOffset>106326</wp:posOffset>
-            </wp:positionV>
-            <wp:extent cx="7299707" cy="5348605"/>
-            <wp:effectExtent l="0" t="0" r="0" b="4445"/>
-            <wp:wrapNone/>
-            <wp:docPr id="84" name="Picture 84"/>
-            <wp:cNvGraphicFramePr/>
+          <wp:inline distT="0" distB="0" distL="0" distR="0" wp14:anchorId="26AFF9F1" wp14:editId="421EE951">
+            <wp:extent cx="7098665" cy="4997450"/>
+            <wp:effectExtent l="0" t="0" r="6985" b="0"/>
+            <wp:docPr id="2" name="Picture 2"/>
+            <wp:cNvGraphicFramePr>
+              <a:graphicFrameLocks xmlns:a="http://schemas.openxmlformats.org/drawingml/2006/main" noChangeAspect="1"/>
+            </wp:cNvGraphicFramePr>
             <a:graphic xmlns:a="http://schemas.openxmlformats.org/drawingml/2006/main">
               <a:graphicData uri="http://schemas.openxmlformats.org/drawingml/2006/picture">
                 <pic:pic xmlns:pic="http://schemas.openxmlformats.org/drawingml/2006/picture">
                   <pic:nvPicPr>
-                    <pic:cNvPr id="84" name="Picture 84"/>
+                    <pic:cNvPr id="2" name="Picture 2"/>
                     <pic:cNvPicPr/>
                   </pic:nvPicPr>
                   <pic:blipFill>
@@ -1245,7 +1158,7 @@
                   <pic:spPr>
                     <a:xfrm>
                       <a:off x="0" y="0"/>
-                      <a:ext cx="7299707" cy="5348605"/>
+                      <a:ext cx="7100823" cy="4998969"/>
                     </a:xfrm>
                     <a:prstGeom prst="rect">
                       <a:avLst/>
@@ -1254,19 +1167,9 @@
                 </pic:pic>
               </a:graphicData>
             </a:graphic>
-          </wp:anchor>
+          </wp:inline>
         </w:drawing>
       </w:r>
-      <w:r>
-        <w:br w:type="textWrapping" w:clear="all"/>
-      </w:r>
-    </w:p>
-    <w:p>
-      <w:pPr>
-        <w:spacing w:after="0"/>
-        <w:ind w:left="0" w:right="1673" w:firstLine="0"/>
-        <w:jc w:val="right"/>
-      </w:pPr>
     </w:p>
     <w:sectPr>
       <w:headerReference w:type="even" r:id="rId16"/>

</xml_diff>

<commit_message>
update dinosaurs, breeding, movement and pregnancy class diagrams
</commit_message>
<xml_diff>
--- a/docs/Assignment 3 docs/Class diagram Assignment 3.docx
+++ b/docs/Assignment 3 docs/Class diagram Assignment 3.docx
@@ -10,49 +10,30 @@
         <w:ind w:left="0" w:firstLine="0"/>
       </w:pPr>
       <w:r>
-        <w:t xml:space="preserve">Class diagram </w:t>
-      </w:r>
-      <w:r>
-        <w:tab/>
-      </w:r>
-      <w:proofErr w:type="gramStart"/>
-      <w:r>
-        <w:t>dinosaurs</w:t>
-      </w:r>
-      <w:proofErr w:type="gramEnd"/>
-      <w:r>
-        <w:t xml:space="preserve"> package </w:t>
-      </w:r>
-    </w:p>
-    <w:p>
-      <w:pPr>
-        <w:spacing w:after="0"/>
-        <w:ind w:left="0" w:right="569" w:firstLine="0"/>
-        <w:jc w:val="right"/>
-      </w:pPr>
-      <w:r>
         <w:rPr>
           <w:noProof/>
         </w:rPr>
         <w:drawing>
-          <wp:anchor distT="0" distB="0" distL="114300" distR="114300" simplePos="0" relativeHeight="251663360" behindDoc="0" locked="0" layoutInCell="1" allowOverlap="1" wp14:anchorId="4040287E" wp14:editId="2C03275F">
+          <wp:anchor distT="0" distB="0" distL="114300" distR="114300" simplePos="0" relativeHeight="251664384" behindDoc="0" locked="0" layoutInCell="1" allowOverlap="1" wp14:anchorId="038044A9" wp14:editId="63B18A85">
             <wp:simplePos x="0" y="0"/>
-            <wp:positionH relativeFrom="margin">
-              <wp:align>center</wp:align>
+            <wp:positionH relativeFrom="column">
+              <wp:posOffset>3351107</wp:posOffset>
             </wp:positionH>
             <wp:positionV relativeFrom="paragraph">
-              <wp:posOffset>8393</wp:posOffset>
+              <wp:posOffset>3777192</wp:posOffset>
             </wp:positionV>
-            <wp:extent cx="8486775" cy="5410200"/>
-            <wp:effectExtent l="0" t="0" r="9525" b="0"/>
+            <wp:extent cx="58141" cy="1382464"/>
+            <wp:effectExtent l="0" t="0" r="3175" b="0"/>
             <wp:wrapNone/>
-            <wp:docPr id="13" name="Picture 13"/>
-            <wp:cNvGraphicFramePr/>
+            <wp:docPr id="1" name="Picture 1"/>
+            <wp:cNvGraphicFramePr>
+              <a:graphicFrameLocks xmlns:a="http://schemas.openxmlformats.org/drawingml/2006/main" noChangeAspect="1"/>
+            </wp:cNvGraphicFramePr>
             <a:graphic xmlns:a="http://schemas.openxmlformats.org/drawingml/2006/main">
               <a:graphicData uri="http://schemas.openxmlformats.org/drawingml/2006/picture">
                 <pic:pic xmlns:pic="http://schemas.openxmlformats.org/drawingml/2006/picture">
                   <pic:nvPicPr>
-                    <pic:cNvPr id="13" name="Picture 13"/>
+                    <pic:cNvPr id="1" name=""/>
                     <pic:cNvPicPr/>
                   </pic:nvPicPr>
                   <pic:blipFill>
@@ -68,9 +49,9 @@
                     </a:stretch>
                   </pic:blipFill>
                   <pic:spPr>
-                    <a:xfrm>
+                    <a:xfrm flipH="1">
                       <a:off x="0" y="0"/>
-                      <a:ext cx="8486775" cy="5410200"/>
+                      <a:ext cx="58141" cy="1382464"/>
                     </a:xfrm>
                     <a:prstGeom prst="rect">
                       <a:avLst/>
@@ -79,313 +60,194 @@
                 </pic:pic>
               </a:graphicData>
             </a:graphic>
+            <wp14:sizeRelH relativeFrom="margin">
+              <wp14:pctWidth>0</wp14:pctWidth>
+            </wp14:sizeRelH>
+            <wp14:sizeRelV relativeFrom="margin">
+              <wp14:pctHeight>0</wp14:pctHeight>
+            </wp14:sizeRelV>
           </wp:anchor>
         </w:drawing>
       </w:r>
-      <w:r>
-        <w:t xml:space="preserve"> </w:t>
-      </w:r>
-    </w:p>
-    <w:p>
-      <w:pPr>
-        <w:tabs>
-          <w:tab w:val="center" w:pos="3110"/>
-        </w:tabs>
-        <w:spacing w:after="0"/>
-        <w:ind w:left="0" w:firstLine="0"/>
-      </w:pPr>
-    </w:p>
-    <w:p>
-      <w:pPr>
-        <w:tabs>
-          <w:tab w:val="center" w:pos="3110"/>
-        </w:tabs>
-        <w:spacing w:after="0"/>
-        <w:ind w:left="0" w:firstLine="0"/>
-      </w:pPr>
-    </w:p>
-    <w:p>
-      <w:pPr>
-        <w:tabs>
-          <w:tab w:val="center" w:pos="3110"/>
-        </w:tabs>
-        <w:spacing w:after="0"/>
-        <w:ind w:left="0" w:firstLine="0"/>
-      </w:pPr>
-    </w:p>
-    <w:p>
-      <w:pPr>
-        <w:tabs>
-          <w:tab w:val="center" w:pos="3110"/>
-        </w:tabs>
-        <w:spacing w:after="0"/>
-        <w:ind w:left="0" w:firstLine="0"/>
-      </w:pPr>
-    </w:p>
-    <w:p>
-      <w:pPr>
-        <w:tabs>
-          <w:tab w:val="center" w:pos="3110"/>
-        </w:tabs>
-        <w:spacing w:after="0"/>
-        <w:ind w:left="0" w:firstLine="0"/>
-      </w:pPr>
-    </w:p>
-    <w:p>
-      <w:pPr>
-        <w:tabs>
-          <w:tab w:val="center" w:pos="3110"/>
-        </w:tabs>
-        <w:spacing w:after="0"/>
-        <w:ind w:left="0" w:firstLine="0"/>
-      </w:pPr>
-    </w:p>
-    <w:p>
-      <w:pPr>
-        <w:tabs>
-          <w:tab w:val="center" w:pos="3110"/>
-        </w:tabs>
-        <w:spacing w:after="0"/>
-        <w:ind w:left="0" w:firstLine="0"/>
-      </w:pPr>
-    </w:p>
-    <w:p>
-      <w:pPr>
-        <w:tabs>
-          <w:tab w:val="center" w:pos="3110"/>
-        </w:tabs>
-        <w:spacing w:after="0"/>
-        <w:ind w:left="0" w:firstLine="0"/>
-      </w:pPr>
-    </w:p>
-    <w:p>
-      <w:pPr>
-        <w:tabs>
-          <w:tab w:val="center" w:pos="3110"/>
-        </w:tabs>
-        <w:spacing w:after="0"/>
-        <w:ind w:left="0" w:firstLine="0"/>
-      </w:pPr>
-    </w:p>
-    <w:p>
-      <w:pPr>
-        <w:tabs>
-          <w:tab w:val="center" w:pos="3110"/>
-        </w:tabs>
-        <w:spacing w:after="0"/>
-        <w:ind w:left="0" w:firstLine="0"/>
-      </w:pPr>
-    </w:p>
-    <w:p>
-      <w:pPr>
-        <w:tabs>
-          <w:tab w:val="center" w:pos="3110"/>
-        </w:tabs>
-        <w:spacing w:after="0"/>
-        <w:ind w:left="0" w:firstLine="0"/>
-      </w:pPr>
-    </w:p>
-    <w:p>
-      <w:pPr>
-        <w:tabs>
-          <w:tab w:val="center" w:pos="3110"/>
-        </w:tabs>
-        <w:spacing w:after="0"/>
-        <w:ind w:left="0" w:firstLine="0"/>
-      </w:pPr>
-    </w:p>
-    <w:p>
-      <w:pPr>
-        <w:tabs>
-          <w:tab w:val="center" w:pos="3110"/>
-        </w:tabs>
-        <w:spacing w:after="0"/>
-        <w:ind w:left="0" w:firstLine="0"/>
-      </w:pPr>
-    </w:p>
-    <w:p>
-      <w:pPr>
-        <w:tabs>
-          <w:tab w:val="center" w:pos="3110"/>
-        </w:tabs>
-        <w:spacing w:after="0"/>
-        <w:ind w:left="0" w:firstLine="0"/>
-      </w:pPr>
-    </w:p>
-    <w:p>
-      <w:pPr>
-        <w:tabs>
-          <w:tab w:val="center" w:pos="3110"/>
-        </w:tabs>
-        <w:spacing w:after="0"/>
-        <w:ind w:left="0" w:firstLine="0"/>
-      </w:pPr>
-    </w:p>
-    <w:p>
-      <w:pPr>
-        <w:tabs>
-          <w:tab w:val="center" w:pos="3110"/>
-        </w:tabs>
-        <w:spacing w:after="0"/>
-        <w:ind w:left="0" w:firstLine="0"/>
-      </w:pPr>
-    </w:p>
-    <w:p>
-      <w:pPr>
-        <w:tabs>
-          <w:tab w:val="center" w:pos="3110"/>
-        </w:tabs>
-        <w:spacing w:after="0"/>
-        <w:ind w:left="0" w:firstLine="0"/>
-      </w:pPr>
-    </w:p>
-    <w:p>
-      <w:pPr>
-        <w:tabs>
-          <w:tab w:val="center" w:pos="3110"/>
-        </w:tabs>
-        <w:spacing w:after="0"/>
-        <w:ind w:left="0" w:firstLine="0"/>
-      </w:pPr>
-    </w:p>
-    <w:p>
-      <w:pPr>
-        <w:tabs>
-          <w:tab w:val="center" w:pos="3110"/>
-        </w:tabs>
-        <w:spacing w:after="0"/>
-        <w:ind w:left="0" w:firstLine="0"/>
-      </w:pPr>
-    </w:p>
-    <w:p>
-      <w:pPr>
-        <w:tabs>
-          <w:tab w:val="center" w:pos="3110"/>
-        </w:tabs>
-        <w:spacing w:after="0"/>
-        <w:ind w:left="0" w:firstLine="0"/>
-      </w:pPr>
-    </w:p>
-    <w:p>
-      <w:pPr>
-        <w:tabs>
-          <w:tab w:val="center" w:pos="3110"/>
-        </w:tabs>
-        <w:spacing w:after="0"/>
-        <w:ind w:left="0" w:firstLine="0"/>
-      </w:pPr>
-    </w:p>
-    <w:p>
-      <w:pPr>
-        <w:tabs>
-          <w:tab w:val="center" w:pos="3110"/>
-        </w:tabs>
-        <w:spacing w:after="0"/>
-        <w:ind w:left="0" w:firstLine="0"/>
-      </w:pPr>
-    </w:p>
-    <w:p>
-      <w:pPr>
-        <w:tabs>
-          <w:tab w:val="center" w:pos="3110"/>
-        </w:tabs>
-        <w:spacing w:after="0"/>
-        <w:ind w:left="0" w:firstLine="0"/>
-      </w:pPr>
-    </w:p>
-    <w:p>
-      <w:pPr>
-        <w:tabs>
-          <w:tab w:val="center" w:pos="3110"/>
-        </w:tabs>
-        <w:spacing w:after="0"/>
-        <w:ind w:left="0" w:firstLine="0"/>
-      </w:pPr>
-    </w:p>
-    <w:p>
-      <w:pPr>
-        <w:tabs>
-          <w:tab w:val="center" w:pos="3110"/>
-        </w:tabs>
-        <w:spacing w:after="0"/>
-        <w:ind w:left="0" w:firstLine="0"/>
-      </w:pPr>
-    </w:p>
-    <w:p>
-      <w:pPr>
-        <w:tabs>
-          <w:tab w:val="center" w:pos="3110"/>
-        </w:tabs>
-        <w:spacing w:after="0"/>
-        <w:ind w:left="0" w:firstLine="0"/>
-      </w:pPr>
-    </w:p>
-    <w:p>
-      <w:pPr>
-        <w:tabs>
-          <w:tab w:val="center" w:pos="3110"/>
-        </w:tabs>
-        <w:spacing w:after="0"/>
-        <w:ind w:left="0" w:firstLine="0"/>
-      </w:pPr>
-    </w:p>
-    <w:p>
-      <w:pPr>
-        <w:tabs>
-          <w:tab w:val="center" w:pos="3110"/>
-        </w:tabs>
-        <w:spacing w:after="0"/>
-        <w:ind w:left="0" w:firstLine="0"/>
-      </w:pPr>
-      <w:r>
-        <w:lastRenderedPageBreak/>
-        <w:t xml:space="preserve">Class diagram </w:t>
-      </w:r>
-      <w:r>
-        <w:t xml:space="preserve">- </w:t>
-      </w:r>
-      <w:r>
-        <w:t xml:space="preserve">pregnancy, breed and follow package </w:t>
-      </w:r>
-    </w:p>
-    <w:p>
-      <w:pPr>
-        <w:spacing w:after="0"/>
-        <w:ind w:left="1218" w:firstLine="0"/>
-      </w:pPr>
-    </w:p>
-    <w:p>
-      <w:pPr>
-        <w:spacing w:after="116"/>
-        <w:ind w:left="0" w:firstLine="0"/>
-      </w:pPr>
       <w:r>
         <w:rPr>
           <w:noProof/>
         </w:rPr>
         <w:drawing>
-          <wp:anchor distT="0" distB="0" distL="114300" distR="114300" simplePos="0" relativeHeight="251658240" behindDoc="0" locked="0" layoutInCell="1" allowOverlap="1" wp14:anchorId="454E029A" wp14:editId="291FD2BC">
+          <wp:anchor distT="0" distB="0" distL="114300" distR="114300" simplePos="0" relativeHeight="251666432" behindDoc="0" locked="0" layoutInCell="1" allowOverlap="1" wp14:anchorId="69C8CBA7" wp14:editId="155F6D3B">
             <wp:simplePos x="0" y="0"/>
             <wp:positionH relativeFrom="column">
-              <wp:posOffset>1113183</wp:posOffset>
+              <wp:posOffset>3355094</wp:posOffset>
             </wp:positionH>
             <wp:positionV relativeFrom="paragraph">
-              <wp:posOffset>7316</wp:posOffset>
+              <wp:posOffset>2424063</wp:posOffset>
             </wp:positionV>
-            <wp:extent cx="6696709" cy="5431790"/>
-            <wp:effectExtent l="0" t="0" r="9525" b="0"/>
+            <wp:extent cx="58141" cy="1382464"/>
+            <wp:effectExtent l="0" t="0" r="0" b="0"/>
             <wp:wrapNone/>
-            <wp:docPr id="41" name="Picture 41"/>
-            <wp:cNvGraphicFramePr/>
+            <wp:docPr id="3" name="Picture 3"/>
+            <wp:cNvGraphicFramePr>
+              <a:graphicFrameLocks xmlns:a="http://schemas.openxmlformats.org/drawingml/2006/main" noChangeAspect="1"/>
+            </wp:cNvGraphicFramePr>
             <a:graphic xmlns:a="http://schemas.openxmlformats.org/drawingml/2006/main">
               <a:graphicData uri="http://schemas.openxmlformats.org/drawingml/2006/picture">
                 <pic:pic xmlns:pic="http://schemas.openxmlformats.org/drawingml/2006/picture">
                   <pic:nvPicPr>
-                    <pic:cNvPr id="41" name="Picture 41"/>
+                    <pic:cNvPr id="1" name=""/>
                     <pic:cNvPicPr/>
                   </pic:nvPicPr>
                   <pic:blipFill>
+                    <a:blip r:embed="rId6">
+                      <a:extLst>
+                        <a:ext uri="{28A0092B-C50C-407E-A947-70E740481C1C}">
+                          <a14:useLocalDpi xmlns:a14="http://schemas.microsoft.com/office/drawing/2010/main" val="0"/>
+                        </a:ext>
+                      </a:extLst>
+                    </a:blip>
+                    <a:stretch>
+                      <a:fillRect/>
+                    </a:stretch>
+                  </pic:blipFill>
+                  <pic:spPr>
+                    <a:xfrm flipH="1">
+                      <a:off x="0" y="0"/>
+                      <a:ext cx="58141" cy="1382464"/>
+                    </a:xfrm>
+                    <a:prstGeom prst="rect">
+                      <a:avLst/>
+                    </a:prstGeom>
+                  </pic:spPr>
+                </pic:pic>
+              </a:graphicData>
+            </a:graphic>
+            <wp14:sizeRelH relativeFrom="margin">
+              <wp14:pctWidth>0</wp14:pctWidth>
+            </wp14:sizeRelH>
+            <wp14:sizeRelV relativeFrom="margin">
+              <wp14:pctHeight>0</wp14:pctHeight>
+            </wp14:sizeRelV>
+          </wp:anchor>
+        </w:drawing>
+      </w:r>
+      <w:r>
+        <w:rPr>
+          <w:noProof/>
+        </w:rPr>
+        <w:drawing>
+          <wp:anchor distT="0" distB="0" distL="114300" distR="114300" simplePos="0" relativeHeight="251663360" behindDoc="0" locked="0" layoutInCell="1" allowOverlap="1" wp14:anchorId="04A935DF" wp14:editId="68CA189E">
+            <wp:simplePos x="0" y="0"/>
+            <wp:positionH relativeFrom="margin">
+              <wp:align>right</wp:align>
+            </wp:positionH>
+            <wp:positionV relativeFrom="margin">
+              <wp:align>bottom</wp:align>
+            </wp:positionV>
+            <wp:extent cx="8595360" cy="5317490"/>
+            <wp:effectExtent l="0" t="0" r="0" b="0"/>
+            <wp:wrapSquare wrapText="bothSides"/>
+            <wp:docPr id="2" name="Picture 2"/>
+            <wp:cNvGraphicFramePr>
+              <a:graphicFrameLocks xmlns:a="http://schemas.openxmlformats.org/drawingml/2006/main" noChangeAspect="1"/>
+            </wp:cNvGraphicFramePr>
+            <a:graphic xmlns:a="http://schemas.openxmlformats.org/drawingml/2006/main">
+              <a:graphicData uri="http://schemas.openxmlformats.org/drawingml/2006/picture">
+                <pic:pic xmlns:pic="http://schemas.openxmlformats.org/drawingml/2006/picture">
+                  <pic:nvPicPr>
+                    <pic:cNvPr id="0" name="Picture 6"/>
+                    <pic:cNvPicPr>
+                      <a:picLocks noChangeAspect="1" noChangeArrowheads="1"/>
+                    </pic:cNvPicPr>
+                  </pic:nvPicPr>
+                  <pic:blipFill>
                     <a:blip r:embed="rId7">
+                      <a:extLst>
+                        <a:ext uri="{28A0092B-C50C-407E-A947-70E740481C1C}">
+                          <a14:useLocalDpi xmlns:a14="http://schemas.microsoft.com/office/drawing/2010/main" val="0"/>
+                        </a:ext>
+                      </a:extLst>
+                    </a:blip>
+                    <a:srcRect/>
+                    <a:stretch>
+                      <a:fillRect/>
+                    </a:stretch>
+                  </pic:blipFill>
+                  <pic:spPr bwMode="auto">
+                    <a:xfrm>
+                      <a:off x="0" y="0"/>
+                      <a:ext cx="8595360" cy="5317490"/>
+                    </a:xfrm>
+                    <a:prstGeom prst="rect">
+                      <a:avLst/>
+                    </a:prstGeom>
+                    <a:noFill/>
+                    <a:ln>
+                      <a:noFill/>
+                    </a:ln>
+                  </pic:spPr>
+                </pic:pic>
+              </a:graphicData>
+            </a:graphic>
+            <wp14:sizeRelH relativeFrom="margin">
+              <wp14:pctWidth>0</wp14:pctWidth>
+            </wp14:sizeRelH>
+            <wp14:sizeRelV relativeFrom="margin">
+              <wp14:pctHeight>0</wp14:pctHeight>
+            </wp14:sizeRelV>
+          </wp:anchor>
+        </w:drawing>
+      </w:r>
+      <w:r>
+        <w:t xml:space="preserve">Class diagram </w:t>
+      </w:r>
+      <w:r>
+        <w:t xml:space="preserve">– </w:t>
+      </w:r>
+      <w:proofErr w:type="gramStart"/>
+      <w:r>
+        <w:t>dinosaurs</w:t>
+      </w:r>
+      <w:proofErr w:type="gramEnd"/>
+      <w:r>
+        <w:t xml:space="preserve"> package </w:t>
+      </w:r>
+    </w:p>
+    <w:p>
+      <w:pPr>
+        <w:tabs>
+          <w:tab w:val="center" w:pos="2264"/>
+        </w:tabs>
+        <w:ind w:left="0" w:firstLine="0"/>
+      </w:pPr>
+      <w:r>
+        <w:rPr>
+          <w:noProof/>
+        </w:rPr>
+        <w:lastRenderedPageBreak/>
+        <w:drawing>
+          <wp:anchor distT="0" distB="0" distL="114300" distR="114300" simplePos="0" relativeHeight="251668480" behindDoc="0" locked="0" layoutInCell="1" allowOverlap="1" wp14:anchorId="7294C443" wp14:editId="22018D3D">
+            <wp:simplePos x="0" y="0"/>
+            <wp:positionH relativeFrom="column">
+              <wp:posOffset>693001</wp:posOffset>
+            </wp:positionH>
+            <wp:positionV relativeFrom="paragraph">
+              <wp:posOffset>2358107</wp:posOffset>
+            </wp:positionV>
+            <wp:extent cx="339072" cy="68302"/>
+            <wp:effectExtent l="0" t="0" r="4445" b="8255"/>
+            <wp:wrapNone/>
+            <wp:docPr id="6" name="Picture 6"/>
+            <wp:cNvGraphicFramePr>
+              <a:graphicFrameLocks xmlns:a="http://schemas.openxmlformats.org/drawingml/2006/main" noChangeAspect="1"/>
+            </wp:cNvGraphicFramePr>
+            <a:graphic xmlns:a="http://schemas.openxmlformats.org/drawingml/2006/main">
+              <a:graphicData uri="http://schemas.openxmlformats.org/drawingml/2006/picture">
+                <pic:pic xmlns:pic="http://schemas.openxmlformats.org/drawingml/2006/picture">
+                  <pic:nvPicPr>
+                    <pic:cNvPr id="1" name=""/>
+                    <pic:cNvPicPr/>
+                  </pic:nvPicPr>
+                  <pic:blipFill>
+                    <a:blip r:embed="rId8" cstate="print">
                       <a:extLst>
                         <a:ext uri="{28A0092B-C50C-407E-A947-70E740481C1C}">
                           <a14:useLocalDpi xmlns:a14="http://schemas.microsoft.com/office/drawing/2010/main" val="0"/>
@@ -399,7 +261,7 @@
                   <pic:spPr>
                     <a:xfrm>
                       <a:off x="0" y="0"/>
-                      <a:ext cx="6696709" cy="5431790"/>
+                      <a:ext cx="339072" cy="68302"/>
                     </a:xfrm>
                     <a:prstGeom prst="rect">
                       <a:avLst/>
@@ -408,224 +270,137 @@
                 </pic:pic>
               </a:graphicData>
             </a:graphic>
+            <wp14:sizeRelH relativeFrom="margin">
+              <wp14:pctWidth>0</wp14:pctWidth>
+            </wp14:sizeRelH>
+            <wp14:sizeRelV relativeFrom="margin">
+              <wp14:pctHeight>0</wp14:pctHeight>
+            </wp14:sizeRelV>
           </wp:anchor>
         </w:drawing>
       </w:r>
-      <w:r>
-        <w:t xml:space="preserve"> </w:t>
-      </w:r>
-    </w:p>
-    <w:p>
-      <w:pPr>
-        <w:spacing w:after="0"/>
-        <w:ind w:left="0" w:firstLine="0"/>
-        <w:jc w:val="right"/>
-      </w:pPr>
-    </w:p>
-    <w:p>
-      <w:pPr>
-        <w:spacing w:after="0"/>
-        <w:ind w:left="0" w:firstLine="0"/>
-        <w:jc w:val="right"/>
-      </w:pPr>
-    </w:p>
-    <w:p>
-      <w:pPr>
-        <w:spacing w:after="0"/>
-        <w:ind w:left="0" w:firstLine="0"/>
-        <w:jc w:val="right"/>
-      </w:pPr>
-    </w:p>
-    <w:p>
-      <w:pPr>
-        <w:spacing w:after="0"/>
-        <w:ind w:left="0" w:firstLine="0"/>
-        <w:jc w:val="right"/>
-      </w:pPr>
-    </w:p>
-    <w:p>
-      <w:pPr>
-        <w:spacing w:after="0"/>
-        <w:ind w:left="0" w:firstLine="0"/>
-        <w:jc w:val="right"/>
-      </w:pPr>
-    </w:p>
-    <w:p>
-      <w:pPr>
-        <w:spacing w:after="0"/>
-        <w:ind w:left="0" w:firstLine="0"/>
-        <w:jc w:val="right"/>
-      </w:pPr>
-    </w:p>
-    <w:p>
-      <w:pPr>
-        <w:spacing w:after="0"/>
-        <w:ind w:left="0" w:firstLine="0"/>
-        <w:jc w:val="right"/>
-      </w:pPr>
-    </w:p>
-    <w:p>
-      <w:pPr>
-        <w:spacing w:after="0"/>
-        <w:ind w:left="0" w:firstLine="0"/>
-        <w:jc w:val="right"/>
-      </w:pPr>
-    </w:p>
-    <w:p>
-      <w:pPr>
-        <w:spacing w:after="0"/>
-        <w:ind w:left="0" w:firstLine="0"/>
-        <w:jc w:val="right"/>
-      </w:pPr>
-    </w:p>
-    <w:p>
-      <w:pPr>
-        <w:spacing w:after="0"/>
-        <w:ind w:left="0" w:firstLine="0"/>
-        <w:jc w:val="right"/>
-      </w:pPr>
-    </w:p>
-    <w:p>
-      <w:pPr>
-        <w:spacing w:after="0"/>
-        <w:ind w:left="0" w:firstLine="0"/>
-        <w:jc w:val="right"/>
-      </w:pPr>
-    </w:p>
-    <w:p>
-      <w:pPr>
-        <w:spacing w:after="0"/>
-        <w:ind w:left="0" w:firstLine="0"/>
-        <w:jc w:val="right"/>
-      </w:pPr>
-    </w:p>
-    <w:p>
-      <w:pPr>
-        <w:spacing w:after="0"/>
-        <w:ind w:left="0" w:firstLine="0"/>
-        <w:jc w:val="right"/>
-      </w:pPr>
-    </w:p>
-    <w:p>
-      <w:pPr>
-        <w:spacing w:after="0"/>
-        <w:ind w:left="0" w:firstLine="0"/>
-        <w:jc w:val="right"/>
-      </w:pPr>
-    </w:p>
-    <w:p>
-      <w:pPr>
-        <w:spacing w:after="0"/>
-        <w:ind w:left="0" w:firstLine="0"/>
-        <w:jc w:val="right"/>
-      </w:pPr>
-    </w:p>
-    <w:p>
-      <w:pPr>
-        <w:spacing w:after="0"/>
-        <w:ind w:left="0" w:firstLine="0"/>
-        <w:jc w:val="right"/>
-      </w:pPr>
-    </w:p>
-    <w:p>
-      <w:pPr>
-        <w:spacing w:after="0"/>
-        <w:ind w:left="0" w:firstLine="0"/>
-        <w:jc w:val="right"/>
-      </w:pPr>
-    </w:p>
-    <w:p>
-      <w:pPr>
-        <w:spacing w:after="0"/>
-        <w:ind w:left="0" w:firstLine="0"/>
-        <w:jc w:val="right"/>
-      </w:pPr>
-    </w:p>
-    <w:p>
-      <w:pPr>
-        <w:spacing w:after="0"/>
-        <w:ind w:left="0" w:firstLine="0"/>
-        <w:jc w:val="right"/>
-      </w:pPr>
-    </w:p>
-    <w:p>
-      <w:pPr>
-        <w:spacing w:after="0"/>
-        <w:ind w:left="0" w:firstLine="0"/>
-        <w:jc w:val="right"/>
-      </w:pPr>
-    </w:p>
-    <w:p>
-      <w:pPr>
-        <w:spacing w:after="0"/>
-        <w:ind w:left="0" w:firstLine="0"/>
-        <w:jc w:val="right"/>
-      </w:pPr>
-    </w:p>
-    <w:p>
-      <w:pPr>
-        <w:spacing w:after="0"/>
-        <w:ind w:left="0" w:firstLine="0"/>
-        <w:jc w:val="right"/>
-      </w:pPr>
-    </w:p>
-    <w:p>
-      <w:pPr>
-        <w:spacing w:after="0"/>
-        <w:ind w:left="0" w:firstLine="0"/>
-        <w:jc w:val="right"/>
-      </w:pPr>
-    </w:p>
-    <w:p>
-      <w:pPr>
-        <w:spacing w:after="0"/>
-        <w:ind w:left="0" w:firstLine="0"/>
-        <w:jc w:val="right"/>
-      </w:pPr>
-    </w:p>
-    <w:p>
-      <w:pPr>
-        <w:spacing w:after="0"/>
-        <w:ind w:left="0" w:firstLine="0"/>
-        <w:jc w:val="right"/>
-      </w:pPr>
-    </w:p>
-    <w:p>
-      <w:pPr>
-        <w:spacing w:after="0"/>
-        <w:ind w:left="0" w:firstLine="0"/>
-        <w:jc w:val="right"/>
-      </w:pPr>
-    </w:p>
-    <w:p>
-      <w:pPr>
-        <w:spacing w:after="0"/>
-        <w:ind w:left="0" w:firstLine="0"/>
-      </w:pPr>
-      <w:r>
-        <w:lastRenderedPageBreak/>
-        <w:t xml:space="preserve">Class Diagram </w:t>
-      </w:r>
-      <w:proofErr w:type="gramStart"/>
-      <w:r>
-        <w:t>–  attack</w:t>
-      </w:r>
-      <w:proofErr w:type="gramEnd"/>
-      <w:r>
-        <w:t xml:space="preserve"> package </w:t>
-      </w:r>
-    </w:p>
-    <w:p>
-      <w:pPr>
-        <w:spacing w:after="0"/>
-        <w:ind w:left="0" w:firstLine="0"/>
-      </w:pPr>
       <w:r>
         <w:rPr>
           <w:noProof/>
         </w:rPr>
         <w:drawing>
-          <wp:anchor distT="0" distB="0" distL="114300" distR="114300" simplePos="0" relativeHeight="251662336" behindDoc="0" locked="0" layoutInCell="1" allowOverlap="1" wp14:anchorId="2BF19BA4" wp14:editId="2387A969">
+          <wp:anchor distT="0" distB="0" distL="114300" distR="114300" simplePos="0" relativeHeight="251667456" behindDoc="0" locked="0" layoutInCell="1" allowOverlap="1" wp14:anchorId="7A108D3D" wp14:editId="59E3196B">
+            <wp:simplePos x="0" y="0"/>
+            <wp:positionH relativeFrom="margin">
+              <wp:align>center</wp:align>
+            </wp:positionH>
+            <wp:positionV relativeFrom="margin">
+              <wp:posOffset>200660</wp:posOffset>
+            </wp:positionV>
+            <wp:extent cx="8330565" cy="5414010"/>
+            <wp:effectExtent l="0" t="0" r="0" b="0"/>
+            <wp:wrapSquare wrapText="bothSides"/>
+            <wp:docPr id="5" name="Picture 5"/>
+            <wp:cNvGraphicFramePr>
+              <a:graphicFrameLocks xmlns:a="http://schemas.openxmlformats.org/drawingml/2006/main" noChangeAspect="1"/>
+            </wp:cNvGraphicFramePr>
+            <a:graphic xmlns:a="http://schemas.openxmlformats.org/drawingml/2006/main">
+              <a:graphicData uri="http://schemas.openxmlformats.org/drawingml/2006/picture">
+                <pic:pic xmlns:pic="http://schemas.openxmlformats.org/drawingml/2006/picture">
+                  <pic:nvPicPr>
+                    <pic:cNvPr id="0" name="Picture 1"/>
+                    <pic:cNvPicPr>
+                      <a:picLocks noChangeAspect="1" noChangeArrowheads="1"/>
+                    </pic:cNvPicPr>
+                  </pic:nvPicPr>
+                  <pic:blipFill>
+                    <a:blip r:embed="rId9">
+                      <a:extLst>
+                        <a:ext uri="{28A0092B-C50C-407E-A947-70E740481C1C}">
+                          <a14:useLocalDpi xmlns:a14="http://schemas.microsoft.com/office/drawing/2010/main" val="0"/>
+                        </a:ext>
+                      </a:extLst>
+                    </a:blip>
+                    <a:srcRect/>
+                    <a:stretch>
+                      <a:fillRect/>
+                    </a:stretch>
+                  </pic:blipFill>
+                  <pic:spPr bwMode="auto">
+                    <a:xfrm>
+                      <a:off x="0" y="0"/>
+                      <a:ext cx="8330565" cy="5414010"/>
+                    </a:xfrm>
+                    <a:prstGeom prst="rect">
+                      <a:avLst/>
+                    </a:prstGeom>
+                    <a:noFill/>
+                    <a:ln>
+                      <a:noFill/>
+                    </a:ln>
+                  </pic:spPr>
+                </pic:pic>
+              </a:graphicData>
+            </a:graphic>
+            <wp14:sizeRelH relativeFrom="margin">
+              <wp14:pctWidth>0</wp14:pctWidth>
+            </wp14:sizeRelH>
+            <wp14:sizeRelV relativeFrom="margin">
+              <wp14:pctHeight>0</wp14:pctHeight>
+            </wp14:sizeRelV>
+          </wp:anchor>
+        </w:drawing>
+      </w:r>
+      <w:r>
+        <w:t xml:space="preserve">Class diagram </w:t>
+      </w:r>
+      <w:r>
+        <w:t xml:space="preserve">- </w:t>
+      </w:r>
+      <w:r>
+        <w:t xml:space="preserve">pregnancy, </w:t>
+      </w:r>
+      <w:proofErr w:type="gramStart"/>
+      <w:r>
+        <w:t>breed</w:t>
+      </w:r>
+      <w:proofErr w:type="gramEnd"/>
+      <w:r>
+        <w:t xml:space="preserve"> and </w:t>
+      </w:r>
+      <w:r>
+        <w:t>movement</w:t>
+      </w:r>
+      <w:r>
+        <w:t xml:space="preserve"> package </w:t>
+      </w:r>
+    </w:p>
+    <w:p>
+      <w:pPr>
+        <w:tabs>
+          <w:tab w:val="center" w:pos="2264"/>
+        </w:tabs>
+        <w:ind w:left="0" w:firstLine="0"/>
+      </w:pPr>
+      <w:r>
+        <w:lastRenderedPageBreak/>
+        <w:t xml:space="preserve">Class Diagram </w:t>
+      </w:r>
+      <w:proofErr w:type="gramStart"/>
+      <w:r>
+        <w:t>–  attack</w:t>
+      </w:r>
+      <w:proofErr w:type="gramEnd"/>
+      <w:r>
+        <w:t xml:space="preserve"> package </w:t>
+      </w:r>
+    </w:p>
+    <w:p>
+      <w:pPr>
+        <w:spacing w:after="0"/>
+        <w:ind w:left="0" w:firstLine="0"/>
+      </w:pPr>
+      <w:r>
+        <w:rPr>
+          <w:noProof/>
+        </w:rPr>
+        <w:drawing>
+          <wp:anchor distT="0" distB="0" distL="114300" distR="114300" simplePos="0" relativeHeight="251662336" behindDoc="0" locked="0" layoutInCell="1" allowOverlap="1" wp14:anchorId="2BF19BA4" wp14:editId="0E9D2B3C">
             <wp:simplePos x="0" y="0"/>
             <wp:positionH relativeFrom="margin">
               <wp:align>center</wp:align>
@@ -650,7 +425,7 @@
                     </pic:cNvPicPr>
                   </pic:nvPicPr>
                   <pic:blipFill>
-                    <a:blip r:embed="rId8">
+                    <a:blip r:embed="rId10">
                       <a:extLst>
                         <a:ext uri="{28A0092B-C50C-407E-A947-70E740481C1C}">
                           <a14:useLocalDpi xmlns:a14="http://schemas.microsoft.com/office/drawing/2010/main" val="0"/>
@@ -825,38 +600,104 @@
         <w:spacing w:after="0"/>
         <w:ind w:left="0" w:firstLine="0"/>
       </w:pPr>
-    </w:p>
-    <w:p>
-      <w:pPr>
-        <w:spacing w:after="0"/>
-        <w:ind w:left="0" w:firstLine="0"/>
-      </w:pPr>
-    </w:p>
-    <w:p>
-      <w:pPr>
-        <w:spacing w:after="0"/>
-        <w:ind w:left="0" w:firstLine="0"/>
-      </w:pPr>
-    </w:p>
-    <w:p>
-      <w:pPr>
-        <w:spacing w:after="0"/>
-        <w:ind w:left="0" w:firstLine="0"/>
-      </w:pPr>
-    </w:p>
-    <w:p>
-      <w:pPr>
-        <w:spacing w:after="0"/>
-        <w:ind w:left="0" w:firstLine="0"/>
-      </w:pPr>
-    </w:p>
-    <w:p>
-      <w:pPr>
-        <w:spacing w:after="0"/>
-        <w:ind w:left="0" w:firstLine="0"/>
-      </w:pPr>
-      <w:r>
-        <w:lastRenderedPageBreak/>
+      <w:r>
+        <w:rPr>
+          <w:noProof/>
+        </w:rPr>
+        <w:drawing>
+          <wp:anchor distT="0" distB="0" distL="114300" distR="114300" simplePos="0" relativeHeight="251669504" behindDoc="0" locked="0" layoutInCell="1" allowOverlap="1" wp14:anchorId="364923EC" wp14:editId="675056D0">
+            <wp:simplePos x="0" y="0"/>
+            <wp:positionH relativeFrom="column">
+              <wp:posOffset>4280520</wp:posOffset>
+            </wp:positionH>
+            <wp:positionV relativeFrom="paragraph">
+              <wp:posOffset>53010</wp:posOffset>
+            </wp:positionV>
+            <wp:extent cx="49069" cy="219454"/>
+            <wp:effectExtent l="0" t="0" r="8255" b="0"/>
+            <wp:wrapNone/>
+            <wp:docPr id="9" name="Picture 9"/>
+            <wp:cNvGraphicFramePr>
+              <a:graphicFrameLocks xmlns:a="http://schemas.openxmlformats.org/drawingml/2006/main" noChangeAspect="1"/>
+            </wp:cNvGraphicFramePr>
+            <a:graphic xmlns:a="http://schemas.openxmlformats.org/drawingml/2006/main">
+              <a:graphicData uri="http://schemas.openxmlformats.org/drawingml/2006/picture">
+                <pic:pic xmlns:pic="http://schemas.openxmlformats.org/drawingml/2006/picture">
+                  <pic:nvPicPr>
+                    <pic:cNvPr id="1" name=""/>
+                    <pic:cNvPicPr/>
+                  </pic:nvPicPr>
+                  <pic:blipFill rotWithShape="1">
+                    <a:blip r:embed="rId11" cstate="print">
+                      <a:extLst>
+                        <a:ext uri="{28A0092B-C50C-407E-A947-70E740481C1C}">
+                          <a14:useLocalDpi xmlns:a14="http://schemas.microsoft.com/office/drawing/2010/main" val="0"/>
+                        </a:ext>
+                      </a:extLst>
+                    </a:blip>
+                    <a:srcRect l="18920" r="12970" b="5571"/>
+                    <a:stretch/>
+                  </pic:blipFill>
+                  <pic:spPr bwMode="auto">
+                    <a:xfrm>
+                      <a:off x="0" y="0"/>
+                      <a:ext cx="51018" cy="228170"/>
+                    </a:xfrm>
+                    <a:prstGeom prst="rect">
+                      <a:avLst/>
+                    </a:prstGeom>
+                    <a:ln>
+                      <a:noFill/>
+                    </a:ln>
+                    <a:extLst>
+                      <a:ext uri="{53640926-AAD7-44D8-BBD7-CCE9431645EC}">
+                        <a14:shadowObscured xmlns:a14="http://schemas.microsoft.com/office/drawing/2010/main"/>
+                      </a:ext>
+                    </a:extLst>
+                  </pic:spPr>
+                </pic:pic>
+              </a:graphicData>
+            </a:graphic>
+            <wp14:sizeRelH relativeFrom="margin">
+              <wp14:pctWidth>0</wp14:pctWidth>
+            </wp14:sizeRelH>
+            <wp14:sizeRelV relativeFrom="margin">
+              <wp14:pctHeight>0</wp14:pctHeight>
+            </wp14:sizeRelV>
+          </wp:anchor>
+        </w:drawing>
+      </w:r>
+    </w:p>
+    <w:p>
+      <w:pPr>
+        <w:spacing w:after="0"/>
+        <w:ind w:left="0" w:firstLine="0"/>
+      </w:pPr>
+    </w:p>
+    <w:p>
+      <w:pPr>
+        <w:spacing w:after="0"/>
+        <w:ind w:left="0" w:firstLine="0"/>
+      </w:pPr>
+    </w:p>
+    <w:p>
+      <w:pPr>
+        <w:spacing w:after="0"/>
+        <w:ind w:left="0" w:firstLine="0"/>
+      </w:pPr>
+    </w:p>
+    <w:p>
+      <w:pPr>
+        <w:spacing w:after="0"/>
+        <w:ind w:left="0" w:firstLine="0"/>
+      </w:pPr>
+    </w:p>
+    <w:p>
+      <w:pPr>
+        <w:spacing w:after="0"/>
+        <w:ind w:left="0" w:firstLine="0"/>
+      </w:pPr>
+      <w:r>
         <w:t xml:space="preserve">Class Diagram </w:t>
       </w:r>
       <w:proofErr w:type="gramStart"/>
@@ -896,7 +737,7 @@
                     </pic:cNvPicPr>
                   </pic:nvPicPr>
                   <pic:blipFill>
-                    <a:blip r:embed="rId9">
+                    <a:blip r:embed="rId12">
                       <a:extLst>
                         <a:ext uri="{28A0092B-C50C-407E-A947-70E740481C1C}">
                           <a14:useLocalDpi xmlns:a14="http://schemas.microsoft.com/office/drawing/2010/main" val="0"/>
@@ -931,9 +772,9 @@
     <w:p>
       <w:pPr>
         <w:sectPr>
-          <w:headerReference w:type="even" r:id="rId10"/>
-          <w:headerReference w:type="default" r:id="rId11"/>
-          <w:headerReference w:type="first" r:id="rId12"/>
+          <w:headerReference w:type="even" r:id="rId13"/>
+          <w:headerReference w:type="default" r:id="rId14"/>
+          <w:headerReference w:type="first" r:id="rId15"/>
           <w:pgSz w:w="16838" w:h="11906" w:orient="landscape"/>
           <w:pgMar w:top="1484" w:right="1397" w:bottom="1436" w:left="1440" w:header="1484" w:footer="720" w:gutter="0"/>
           <w:cols w:space="720"/>
@@ -1000,7 +841,7 @@
                     </pic:cNvPicPr>
                   </pic:nvPicPr>
                   <pic:blipFill>
-                    <a:blip r:embed="rId13">
+                    <a:blip r:embed="rId16">
                       <a:extLst>
                         <a:ext uri="{28A0092B-C50C-407E-A947-70E740481C1C}">
                           <a14:useLocalDpi xmlns:a14="http://schemas.microsoft.com/office/drawing/2010/main" val="0"/>
@@ -1039,6 +880,15 @@
       </w:pPr>
       <w:r>
         <w:lastRenderedPageBreak/>
+        <w:t xml:space="preserve"> </w:t>
+      </w:r>
+    </w:p>
+    <w:p>
+      <w:pPr>
+        <w:spacing w:after="0"/>
+        <w:ind w:left="0" w:firstLine="0"/>
+      </w:pPr>
+      <w:r>
         <w:t xml:space="preserve">Class Diagram – </w:t>
       </w:r>
       <w:r>
@@ -1064,22 +914,28 @@
           <w:noProof/>
         </w:rPr>
         <w:drawing>
-          <wp:inline distT="0" distB="0" distL="0" distR="0" wp14:anchorId="07DF8459" wp14:editId="1F1348CD">
-            <wp:extent cx="7445829" cy="4615180"/>
-            <wp:effectExtent l="0" t="0" r="3175" b="0"/>
-            <wp:docPr id="1" name="Picture 1"/>
-            <wp:cNvGraphicFramePr>
-              <a:graphicFrameLocks xmlns:a="http://schemas.openxmlformats.org/drawingml/2006/main" noChangeAspect="1"/>
-            </wp:cNvGraphicFramePr>
+          <wp:anchor distT="0" distB="0" distL="114300" distR="114300" simplePos="0" relativeHeight="251660288" behindDoc="0" locked="0" layoutInCell="1" allowOverlap="1" wp14:anchorId="484320DD" wp14:editId="5880FA6B">
+            <wp:simplePos x="0" y="0"/>
+            <wp:positionH relativeFrom="column">
+              <wp:posOffset>1737511</wp:posOffset>
+            </wp:positionH>
+            <wp:positionV relativeFrom="paragraph">
+              <wp:posOffset>8626</wp:posOffset>
+            </wp:positionV>
+            <wp:extent cx="5707380" cy="5372735"/>
+            <wp:effectExtent l="0" t="0" r="7620" b="0"/>
+            <wp:wrapNone/>
+            <wp:docPr id="74" name="Picture 74"/>
+            <wp:cNvGraphicFramePr/>
             <a:graphic xmlns:a="http://schemas.openxmlformats.org/drawingml/2006/main">
               <a:graphicData uri="http://schemas.openxmlformats.org/drawingml/2006/picture">
                 <pic:pic xmlns:pic="http://schemas.openxmlformats.org/drawingml/2006/picture">
                   <pic:nvPicPr>
-                    <pic:cNvPr id="1" name="Picture 1"/>
+                    <pic:cNvPr id="74" name="Picture 74"/>
                     <pic:cNvPicPr/>
                   </pic:nvPicPr>
                   <pic:blipFill>
-                    <a:blip r:embed="rId14">
+                    <a:blip r:embed="rId17">
                       <a:extLst>
                         <a:ext uri="{28A0092B-C50C-407E-A947-70E740481C1C}">
                           <a14:useLocalDpi xmlns:a14="http://schemas.microsoft.com/office/drawing/2010/main" val="0"/>
@@ -1093,7 +949,7 @@
                   <pic:spPr>
                     <a:xfrm>
                       <a:off x="0" y="0"/>
-                      <a:ext cx="7455580" cy="4621224"/>
+                      <a:ext cx="5707380" cy="5372735"/>
                     </a:xfrm>
                     <a:prstGeom prst="rect">
                       <a:avLst/>
@@ -1102,49 +958,138 @@
                 </pic:pic>
               </a:graphicData>
             </a:graphic>
-          </wp:inline>
+          </wp:anchor>
         </w:drawing>
       </w:r>
     </w:p>
     <w:p>
       <w:pPr>
-        <w:ind w:left="0" w:firstLine="0"/>
-      </w:pPr>
-    </w:p>
-    <w:p>
-      <w:pPr>
-        <w:ind w:left="0" w:firstLine="0"/>
-      </w:pPr>
-      <w:r>
-        <w:lastRenderedPageBreak/>
+        <w:ind w:left="1454"/>
+      </w:pPr>
+    </w:p>
+    <w:p>
+      <w:pPr>
+        <w:ind w:left="1454"/>
+      </w:pPr>
+    </w:p>
+    <w:p>
+      <w:pPr>
+        <w:ind w:left="1454"/>
+      </w:pPr>
+    </w:p>
+    <w:p>
+      <w:pPr>
+        <w:ind w:left="1454"/>
+      </w:pPr>
+    </w:p>
+    <w:p>
+      <w:pPr>
+        <w:ind w:left="1454"/>
+      </w:pPr>
+    </w:p>
+    <w:p>
+      <w:pPr>
+        <w:ind w:left="1454"/>
+      </w:pPr>
+    </w:p>
+    <w:p>
+      <w:pPr>
+        <w:ind w:left="1454"/>
+      </w:pPr>
+    </w:p>
+    <w:p>
+      <w:pPr>
+        <w:ind w:left="1454"/>
+      </w:pPr>
+    </w:p>
+    <w:p>
+      <w:pPr>
+        <w:ind w:left="1454"/>
+      </w:pPr>
+    </w:p>
+    <w:p>
+      <w:pPr>
+        <w:ind w:left="1454"/>
+      </w:pPr>
+    </w:p>
+    <w:p>
+      <w:pPr>
+        <w:ind w:left="1454"/>
+      </w:pPr>
+    </w:p>
+    <w:p>
+      <w:pPr>
+        <w:ind w:left="1454"/>
+      </w:pPr>
+    </w:p>
+    <w:p>
+      <w:pPr>
+        <w:ind w:left="1454"/>
+      </w:pPr>
+    </w:p>
+    <w:p>
+      <w:pPr>
+        <w:ind w:left="1454"/>
+      </w:pPr>
+    </w:p>
+    <w:p>
+      <w:pPr>
+        <w:ind w:left="1454"/>
+      </w:pPr>
+    </w:p>
+    <w:p>
+      <w:pPr>
+        <w:ind w:left="1454"/>
+      </w:pPr>
+    </w:p>
+    <w:p>
+      <w:pPr>
+        <w:ind w:left="1454"/>
+      </w:pPr>
+    </w:p>
+    <w:p>
+      <w:pPr>
+        <w:ind w:left="1454"/>
+      </w:pPr>
+    </w:p>
+    <w:p>
+      <w:pPr>
+        <w:ind w:left="1454"/>
+      </w:pPr>
+    </w:p>
+    <w:p>
+      <w:r>
         <w:t xml:space="preserve">Class Diagram - player package </w:t>
       </w:r>
     </w:p>
     <w:p>
-      <w:pPr>
-        <w:jc w:val="center"/>
-      </w:pPr>
       <w:r>
         <w:rPr>
           <w:noProof/>
         </w:rPr>
         <w:drawing>
-          <wp:inline distT="0" distB="0" distL="0" distR="0" wp14:anchorId="26AFF9F1" wp14:editId="421EE951">
-            <wp:extent cx="7098665" cy="4997450"/>
-            <wp:effectExtent l="0" t="0" r="6985" b="0"/>
-            <wp:docPr id="2" name="Picture 2"/>
-            <wp:cNvGraphicFramePr>
-              <a:graphicFrameLocks xmlns:a="http://schemas.openxmlformats.org/drawingml/2006/main" noChangeAspect="1"/>
-            </wp:cNvGraphicFramePr>
+          <wp:anchor distT="0" distB="0" distL="114300" distR="114300" simplePos="0" relativeHeight="251661312" behindDoc="0" locked="0" layoutInCell="1" allowOverlap="1" wp14:anchorId="03687CD5" wp14:editId="573069DA">
+            <wp:simplePos x="0" y="0"/>
+            <wp:positionH relativeFrom="page">
+              <wp:align>center</wp:align>
+            </wp:positionH>
+            <wp:positionV relativeFrom="paragraph">
+              <wp:posOffset>106326</wp:posOffset>
+            </wp:positionV>
+            <wp:extent cx="7299707" cy="5348605"/>
+            <wp:effectExtent l="0" t="0" r="0" b="4445"/>
+            <wp:wrapNone/>
+            <wp:docPr id="84" name="Picture 84"/>
+            <wp:cNvGraphicFramePr/>
             <a:graphic xmlns:a="http://schemas.openxmlformats.org/drawingml/2006/main">
               <a:graphicData uri="http://schemas.openxmlformats.org/drawingml/2006/picture">
                 <pic:pic xmlns:pic="http://schemas.openxmlformats.org/drawingml/2006/picture">
                   <pic:nvPicPr>
-                    <pic:cNvPr id="2" name="Picture 2"/>
+                    <pic:cNvPr id="84" name="Picture 84"/>
                     <pic:cNvPicPr/>
                   </pic:nvPicPr>
                   <pic:blipFill>
-                    <a:blip r:embed="rId15">
+                    <a:blip r:embed="rId18">
                       <a:extLst>
                         <a:ext uri="{28A0092B-C50C-407E-A947-70E740481C1C}">
                           <a14:useLocalDpi xmlns:a14="http://schemas.microsoft.com/office/drawing/2010/main" val="0"/>
@@ -1158,7 +1103,7 @@
                   <pic:spPr>
                     <a:xfrm>
                       <a:off x="0" y="0"/>
-                      <a:ext cx="7100823" cy="4998969"/>
+                      <a:ext cx="7299707" cy="5348605"/>
                     </a:xfrm>
                     <a:prstGeom prst="rect">
                       <a:avLst/>
@@ -1167,14 +1112,24 @@
                 </pic:pic>
               </a:graphicData>
             </a:graphic>
-          </wp:inline>
+          </wp:anchor>
         </w:drawing>
       </w:r>
+      <w:r>
+        <w:br w:type="textWrapping" w:clear="all"/>
+      </w:r>
+    </w:p>
+    <w:p>
+      <w:pPr>
+        <w:spacing w:after="0"/>
+        <w:ind w:left="0" w:right="1673" w:firstLine="0"/>
+        <w:jc w:val="right"/>
+      </w:pPr>
     </w:p>
     <w:sectPr>
-      <w:headerReference w:type="even" r:id="rId16"/>
-      <w:headerReference w:type="default" r:id="rId17"/>
-      <w:headerReference w:type="first" r:id="rId18"/>
+      <w:headerReference w:type="even" r:id="rId19"/>
+      <w:headerReference w:type="default" r:id="rId20"/>
+      <w:headerReference w:type="first" r:id="rId21"/>
       <w:pgSz w:w="16838" w:h="11906" w:orient="landscape"/>
       <w:pgMar w:top="1484" w:right="946" w:bottom="1496" w:left="1440" w:header="1484" w:footer="720" w:gutter="0"/>
       <w:cols w:space="720"/>

</xml_diff>